<commit_message>
added conclusion in software documentation
</commit_message>
<xml_diff>
--- a/Final_software_documentation.docx
+++ b/Final_software_documentation.docx
@@ -269,6 +269,7 @@
         </w:rPr>
         <w:t>d</w:t>
       </w:r>
+      <w:proofErr w:type="gramStart"/>
       <w:r>
         <w:rPr>
           <w:rFonts w:ascii="Merriweather" w:eastAsia="Merriweather" w:hAnsi="Merriweather" w:cs="Merriweather"/>
@@ -279,6 +280,7 @@
         </w:rPr>
         <w:t>:-</w:t>
       </w:r>
+      <w:proofErr w:type="gramEnd"/>
       <w:r>
         <w:rPr>
           <w:rFonts w:ascii="Merriweather" w:eastAsia="Merriweather" w:hAnsi="Merriweather" w:cs="Merriweather"/>
@@ -426,14 +428,16 @@
         </w:rPr>
         <w:t xml:space="preserve">   </w:t>
       </w:r>
+      <w:proofErr w:type="gramStart"/>
       <w:r>
         <w:rPr>
           <w:rFonts w:ascii="Merriweather" w:eastAsia="Merriweather" w:hAnsi="Merriweather" w:cs="Merriweather"/>
           <w:b/>
           <w:color w:val="000000" w:themeColor="text1"/>
         </w:rPr>
-        <w:t xml:space="preserve">Author : Omkar </w:t>
-      </w:r>
+        <w:t>Author :</w:t>
+      </w:r>
+      <w:proofErr w:type="gramEnd"/>
       <w:r>
         <w:rPr>
           <w:rFonts w:ascii="Merriweather" w:eastAsia="Merriweather" w:hAnsi="Merriweather" w:cs="Merriweather"/>
@@ -442,12 +446,38 @@
         </w:rPr>
         <w:t xml:space="preserve"> </w:t>
       </w:r>
+      <w:proofErr w:type="spellStart"/>
       <w:r>
         <w:rPr>
           <w:rFonts w:ascii="Merriweather" w:eastAsia="Merriweather" w:hAnsi="Merriweather" w:cs="Merriweather"/>
           <w:b/>
           <w:color w:val="000000" w:themeColor="text1"/>
         </w:rPr>
+        <w:t>Omkar</w:t>
+      </w:r>
+      <w:proofErr w:type="spellEnd"/>
+      <w:r>
+        <w:rPr>
+          <w:rFonts w:ascii="Merriweather" w:eastAsia="Merriweather" w:hAnsi="Merriweather" w:cs="Merriweather"/>
+          <w:b/>
+          <w:color w:val="000000" w:themeColor="text1"/>
+        </w:rPr>
+        <w:t xml:space="preserve"> </w:t>
+      </w:r>
+      <w:r>
+        <w:rPr>
+          <w:rFonts w:ascii="Merriweather" w:eastAsia="Merriweather" w:hAnsi="Merriweather" w:cs="Merriweather"/>
+          <w:b/>
+          <w:color w:val="000000" w:themeColor="text1"/>
+        </w:rPr>
+        <w:t xml:space="preserve"> </w:t>
+      </w:r>
+      <w:r>
+        <w:rPr>
+          <w:rFonts w:ascii="Merriweather" w:eastAsia="Merriweather" w:hAnsi="Merriweather" w:cs="Merriweather"/>
+          <w:b/>
+          <w:color w:val="000000" w:themeColor="text1"/>
+        </w:rPr>
         <w:t xml:space="preserve">S </w:t>
       </w:r>
       <w:r>
@@ -458,6 +488,7 @@
         </w:rPr>
         <w:t xml:space="preserve"> </w:t>
       </w:r>
+      <w:proofErr w:type="spellStart"/>
       <w:r>
         <w:rPr>
           <w:rFonts w:ascii="Merriweather" w:eastAsia="Merriweather" w:hAnsi="Merriweather" w:cs="Merriweather"/>
@@ -466,6 +497,7 @@
         </w:rPr>
         <w:t>Mayekar</w:t>
       </w:r>
+      <w:proofErr w:type="spellEnd"/>
     </w:p>
     <w:p>
       <w:pPr>
@@ -556,6 +588,7 @@
           <w:szCs w:val="36"/>
         </w:rPr>
       </w:pPr>
+      <w:proofErr w:type="gramStart"/>
       <w:r>
         <w:rPr>
           <w:rFonts w:ascii="Times New Roman" w:eastAsia="Times New Roman" w:hAnsi="Times New Roman" w:cs="Times New Roman"/>
@@ -563,8 +596,9 @@
           <w:sz w:val="36"/>
           <w:szCs w:val="36"/>
         </w:rPr>
-        <w:t xml:space="preserve">1 .     About this </w:t>
-      </w:r>
+        <w:t>1 .</w:t>
+      </w:r>
+      <w:proofErr w:type="gramEnd"/>
       <w:r>
         <w:rPr>
           <w:rFonts w:ascii="Times New Roman" w:eastAsia="Times New Roman" w:hAnsi="Times New Roman" w:cs="Times New Roman"/>
@@ -572,7 +606,7 @@
           <w:sz w:val="36"/>
           <w:szCs w:val="36"/>
         </w:rPr>
-        <w:t>Document………………………………....</w:t>
+        <w:t xml:space="preserve">     About this </w:t>
       </w:r>
       <w:r>
         <w:rPr>
@@ -581,157 +615,114 @@
           <w:sz w:val="36"/>
           <w:szCs w:val="36"/>
         </w:rPr>
-        <w:t>....2</w:t>
-      </w:r>
-    </w:p>
-    <w:p>
-      <w:pPr>
-        <w:ind w:firstLine="720"/>
-        <w:rPr>
-          <w:rFonts w:ascii="Times New Roman" w:eastAsia="Times New Roman" w:hAnsi="Times New Roman" w:cs="Times New Roman"/>
-          <w:b/>
-        </w:rPr>
-      </w:pPr>
-      <w:r>
-        <w:rPr>
-          <w:rFonts w:ascii="Times New Roman" w:eastAsia="Times New Roman" w:hAnsi="Times New Roman" w:cs="Times New Roman"/>
-          <w:b/>
-        </w:rPr>
-        <w:t>1.1    How this Document is organized ……………………………………………………</w:t>
-      </w:r>
-      <w:r>
-        <w:rPr>
-          <w:rFonts w:ascii="Times New Roman" w:eastAsia="Times New Roman" w:hAnsi="Times New Roman" w:cs="Times New Roman"/>
-          <w:b/>
-        </w:rPr>
-        <w:t>…..</w:t>
-      </w:r>
-      <w:r>
-        <w:rPr>
-          <w:rFonts w:ascii="Times New Roman" w:eastAsia="Times New Roman" w:hAnsi="Times New Roman" w:cs="Times New Roman"/>
-          <w:b/>
-        </w:rPr>
-        <w:t xml:space="preserve"> 2</w:t>
-      </w:r>
-    </w:p>
-    <w:p>
-      <w:pPr>
-        <w:ind w:firstLine="720"/>
-        <w:rPr>
-          <w:rFonts w:ascii="Times New Roman" w:eastAsia="Times New Roman" w:hAnsi="Times New Roman" w:cs="Times New Roman"/>
-          <w:b/>
-        </w:rPr>
-      </w:pPr>
-      <w:r>
-        <w:rPr>
-          <w:rFonts w:ascii="Times New Roman" w:eastAsia="Times New Roman" w:hAnsi="Times New Roman" w:cs="Times New Roman"/>
-          <w:b/>
-        </w:rPr>
-        <w:t>1.2    Contact Informati</w:t>
-      </w:r>
-      <w:r>
-        <w:rPr>
-          <w:rFonts w:ascii="Times New Roman" w:eastAsia="Times New Roman" w:hAnsi="Times New Roman" w:cs="Times New Roman"/>
-          <w:b/>
-        </w:rPr>
-        <w:t>on..…………………………………………………………………….</w:t>
-      </w:r>
-      <w:r>
-        <w:rPr>
-          <w:rFonts w:ascii="Times New Roman" w:eastAsia="Times New Roman" w:hAnsi="Times New Roman" w:cs="Times New Roman"/>
-          <w:b/>
-        </w:rPr>
-        <w:t xml:space="preserve"> 3</w:t>
-      </w:r>
-    </w:p>
-    <w:p>
-      <w:pPr>
+        <w:t>Document………………………………....</w:t>
+      </w:r>
+      <w:r>
         <w:rPr>
           <w:rFonts w:ascii="Times New Roman" w:eastAsia="Times New Roman" w:hAnsi="Times New Roman" w:cs="Times New Roman"/>
           <w:b/>
           <w:sz w:val="36"/>
           <w:szCs w:val="36"/>
         </w:rPr>
-      </w:pPr>
-      <w:r>
+        <w:t>....2</w:t>
+      </w:r>
+    </w:p>
+    <w:p>
+      <w:pPr>
+        <w:ind w:firstLine="720"/>
+        <w:rPr>
+          <w:rFonts w:ascii="Times New Roman" w:eastAsia="Times New Roman" w:hAnsi="Times New Roman" w:cs="Times New Roman"/>
+          <w:b/>
+        </w:rPr>
+      </w:pPr>
+      <w:r>
+        <w:rPr>
+          <w:rFonts w:ascii="Times New Roman" w:eastAsia="Times New Roman" w:hAnsi="Times New Roman" w:cs="Times New Roman"/>
+          <w:b/>
+        </w:rPr>
+        <w:t>1.1    How this Document is organized ……………………………………………………</w:t>
+      </w:r>
+      <w:r>
+        <w:rPr>
+          <w:rFonts w:ascii="Times New Roman" w:eastAsia="Times New Roman" w:hAnsi="Times New Roman" w:cs="Times New Roman"/>
+          <w:b/>
+        </w:rPr>
+        <w:t>…..</w:t>
+      </w:r>
+      <w:r>
+        <w:rPr>
+          <w:rFonts w:ascii="Times New Roman" w:eastAsia="Times New Roman" w:hAnsi="Times New Roman" w:cs="Times New Roman"/>
+          <w:b/>
+        </w:rPr>
+        <w:t xml:space="preserve"> 2</w:t>
+      </w:r>
+    </w:p>
+    <w:p>
+      <w:pPr>
+        <w:ind w:firstLine="720"/>
+        <w:rPr>
+          <w:rFonts w:ascii="Times New Roman" w:eastAsia="Times New Roman" w:hAnsi="Times New Roman" w:cs="Times New Roman"/>
+          <w:b/>
+        </w:rPr>
+      </w:pPr>
+      <w:r>
+        <w:rPr>
+          <w:rFonts w:ascii="Times New Roman" w:eastAsia="Times New Roman" w:hAnsi="Times New Roman" w:cs="Times New Roman"/>
+          <w:b/>
+        </w:rPr>
+        <w:t>1.2    Contact Informati</w:t>
+      </w:r>
+      <w:r>
+        <w:rPr>
+          <w:rFonts w:ascii="Times New Roman" w:eastAsia="Times New Roman" w:hAnsi="Times New Roman" w:cs="Times New Roman"/>
+          <w:b/>
+        </w:rPr>
+        <w:t>on</w:t>
+      </w:r>
+      <w:proofErr w:type="gramStart"/>
+      <w:r>
+        <w:rPr>
+          <w:rFonts w:ascii="Times New Roman" w:eastAsia="Times New Roman" w:hAnsi="Times New Roman" w:cs="Times New Roman"/>
+          <w:b/>
+        </w:rPr>
+        <w:t>..</w:t>
+      </w:r>
+      <w:proofErr w:type="gramEnd"/>
+      <w:r>
+        <w:rPr>
+          <w:rFonts w:ascii="Times New Roman" w:eastAsia="Times New Roman" w:hAnsi="Times New Roman" w:cs="Times New Roman"/>
+          <w:b/>
+        </w:rPr>
+        <w:t>…………………………………………………………………….</w:t>
+      </w:r>
+      <w:r>
+        <w:rPr>
+          <w:rFonts w:ascii="Times New Roman" w:eastAsia="Times New Roman" w:hAnsi="Times New Roman" w:cs="Times New Roman"/>
+          <w:b/>
+        </w:rPr>
+        <w:t xml:space="preserve"> 3</w:t>
+      </w:r>
+    </w:p>
+    <w:p>
+      <w:pPr>
         <w:rPr>
           <w:rFonts w:ascii="Times New Roman" w:eastAsia="Times New Roman" w:hAnsi="Times New Roman" w:cs="Times New Roman"/>
           <w:b/>
           <w:sz w:val="36"/>
           <w:szCs w:val="36"/>
         </w:rPr>
-        <w:t>2 .    Introduction……………………………………………....4</w:t>
-      </w:r>
-    </w:p>
-    <w:p>
-      <w:pPr>
-        <w:ind w:firstLine="720"/>
-        <w:rPr>
-          <w:rFonts w:ascii="Times New Roman" w:eastAsia="Times New Roman" w:hAnsi="Times New Roman" w:cs="Times New Roman"/>
-          <w:b/>
-        </w:rPr>
-      </w:pPr>
-      <w:r>
-        <w:rPr>
-          <w:rFonts w:ascii="Times New Roman" w:eastAsia="Times New Roman" w:hAnsi="Times New Roman" w:cs="Times New Roman"/>
-          <w:b/>
-        </w:rPr>
-        <w:t>2.1    Objectives…………………………………………………………………….………....</w:t>
-      </w:r>
-      <w:r>
-        <w:rPr>
-          <w:rFonts w:ascii="Times New Roman" w:eastAsia="Times New Roman" w:hAnsi="Times New Roman" w:cs="Times New Roman"/>
-          <w:b/>
-        </w:rPr>
-        <w:t>....</w:t>
-      </w:r>
-      <w:r>
-        <w:rPr>
-          <w:rFonts w:ascii="Times New Roman" w:eastAsia="Times New Roman" w:hAnsi="Times New Roman" w:cs="Times New Roman"/>
-          <w:b/>
-        </w:rPr>
-        <w:t xml:space="preserve"> 4</w:t>
-      </w:r>
-    </w:p>
-    <w:p>
-      <w:pPr>
-        <w:ind w:firstLine="720"/>
-        <w:rPr>
-          <w:rFonts w:ascii="Times New Roman" w:eastAsia="Times New Roman" w:hAnsi="Times New Roman" w:cs="Times New Roman"/>
-          <w:b/>
-        </w:rPr>
-      </w:pPr>
-      <w:r>
-        <w:rPr>
-          <w:rFonts w:ascii="Times New Roman" w:eastAsia="Times New Roman" w:hAnsi="Times New Roman" w:cs="Times New Roman"/>
-          <w:b/>
-        </w:rPr>
-        <w:t>2.2    Scope…….…………………………………………………………………….………....</w:t>
-      </w:r>
-      <w:r>
-        <w:rPr>
-          <w:rFonts w:ascii="Times New Roman" w:eastAsia="Times New Roman" w:hAnsi="Times New Roman" w:cs="Times New Roman"/>
-          <w:b/>
-        </w:rPr>
-        <w:t>....</w:t>
-      </w:r>
-      <w:r>
-        <w:rPr>
-          <w:rFonts w:ascii="Times New Roman" w:eastAsia="Times New Roman" w:hAnsi="Times New Roman" w:cs="Times New Roman"/>
-          <w:b/>
-        </w:rPr>
-        <w:t>5</w:t>
-      </w:r>
-    </w:p>
-    <w:p>
-      <w:pPr>
+      </w:pPr>
+      <w:proofErr w:type="gramStart"/>
+      <w:r>
         <w:rPr>
           <w:rFonts w:ascii="Times New Roman" w:eastAsia="Times New Roman" w:hAnsi="Times New Roman" w:cs="Times New Roman"/>
           <w:b/>
           <w:sz w:val="36"/>
           <w:szCs w:val="36"/>
         </w:rPr>
-      </w:pPr>
+        <w:t>2 .</w:t>
+      </w:r>
+      <w:proofErr w:type="gramEnd"/>
       <w:r>
         <w:rPr>
           <w:rFonts w:ascii="Times New Roman" w:eastAsia="Times New Roman" w:hAnsi="Times New Roman" w:cs="Times New Roman"/>
@@ -739,17 +730,78 @@
           <w:sz w:val="36"/>
           <w:szCs w:val="36"/>
         </w:rPr>
-        <w:t xml:space="preserve">3.     </w:t>
-      </w:r>
-      <w:r>
+        <w:t xml:space="preserve">    Introduction……………………………………………....4</w:t>
+      </w:r>
+    </w:p>
+    <w:p>
+      <w:pPr>
+        <w:ind w:firstLine="720"/>
+        <w:rPr>
+          <w:rFonts w:ascii="Times New Roman" w:eastAsia="Times New Roman" w:hAnsi="Times New Roman" w:cs="Times New Roman"/>
+          <w:b/>
+        </w:rPr>
+      </w:pPr>
+      <w:r>
+        <w:rPr>
+          <w:rFonts w:ascii="Times New Roman" w:eastAsia="Times New Roman" w:hAnsi="Times New Roman" w:cs="Times New Roman"/>
+          <w:b/>
+        </w:rPr>
+        <w:t>2.1    Objectives…………………………………………………………………….………....</w:t>
+      </w:r>
+      <w:r>
+        <w:rPr>
+          <w:rFonts w:ascii="Times New Roman" w:eastAsia="Times New Roman" w:hAnsi="Times New Roman" w:cs="Times New Roman"/>
+          <w:b/>
+        </w:rPr>
+        <w:t>....</w:t>
+      </w:r>
+      <w:r>
+        <w:rPr>
+          <w:rFonts w:ascii="Times New Roman" w:eastAsia="Times New Roman" w:hAnsi="Times New Roman" w:cs="Times New Roman"/>
+          <w:b/>
+        </w:rPr>
+        <w:t xml:space="preserve"> 4</w:t>
+      </w:r>
+    </w:p>
+    <w:p>
+      <w:pPr>
+        <w:ind w:firstLine="720"/>
+        <w:rPr>
+          <w:rFonts w:ascii="Times New Roman" w:eastAsia="Times New Roman" w:hAnsi="Times New Roman" w:cs="Times New Roman"/>
+          <w:b/>
+        </w:rPr>
+      </w:pPr>
+      <w:r>
+        <w:rPr>
+          <w:rFonts w:ascii="Times New Roman" w:eastAsia="Times New Roman" w:hAnsi="Times New Roman" w:cs="Times New Roman"/>
+          <w:b/>
+        </w:rPr>
+        <w:t>2.2    Scope…….…………………………………………………………………….………....</w:t>
+      </w:r>
+      <w:r>
+        <w:rPr>
+          <w:rFonts w:ascii="Times New Roman" w:eastAsia="Times New Roman" w:hAnsi="Times New Roman" w:cs="Times New Roman"/>
+          <w:b/>
+        </w:rPr>
+        <w:t>....</w:t>
+      </w:r>
+      <w:r>
+        <w:rPr>
+          <w:rFonts w:ascii="Times New Roman" w:eastAsia="Times New Roman" w:hAnsi="Times New Roman" w:cs="Times New Roman"/>
+          <w:b/>
+        </w:rPr>
+        <w:t>5</w:t>
+      </w:r>
+    </w:p>
+    <w:p>
+      <w:pPr>
         <w:rPr>
           <w:rFonts w:ascii="Times New Roman" w:eastAsia="Times New Roman" w:hAnsi="Times New Roman" w:cs="Times New Roman"/>
           <w:b/>
           <w:sz w:val="36"/>
           <w:szCs w:val="36"/>
         </w:rPr>
-        <w:t>Flow chart</w:t>
-      </w:r>
+      </w:pPr>
       <w:r>
         <w:rPr>
           <w:rFonts w:ascii="Times New Roman" w:eastAsia="Times New Roman" w:hAnsi="Times New Roman" w:cs="Times New Roman"/>
@@ -757,7 +809,7 @@
           <w:sz w:val="36"/>
           <w:szCs w:val="36"/>
         </w:rPr>
-        <w:t>………………………………........</w:t>
+        <w:t xml:space="preserve">3.     </w:t>
       </w:r>
       <w:r>
         <w:rPr>
@@ -766,16 +818,8 @@
           <w:sz w:val="36"/>
           <w:szCs w:val="36"/>
         </w:rPr>
-        <w:t>................. .6</w:t>
-      </w:r>
-    </w:p>
-    <w:p>
-      <w:pPr>
-        <w:rPr>
-          <w:rFonts w:ascii="Times New Roman" w:eastAsia="Times New Roman" w:hAnsi="Times New Roman" w:cs="Times New Roman"/>
-          <w:b/>
-        </w:rPr>
-      </w:pPr>
+        <w:t>Flow chart</w:t>
+      </w:r>
       <w:r>
         <w:rPr>
           <w:rFonts w:ascii="Times New Roman" w:eastAsia="Times New Roman" w:hAnsi="Times New Roman" w:cs="Times New Roman"/>
@@ -783,39 +827,18 @@
           <w:sz w:val="36"/>
           <w:szCs w:val="36"/>
         </w:rPr>
-        <w:tab/>
-      </w:r>
-      <w:r>
-        <w:rPr>
-          <w:rFonts w:ascii="Times New Roman" w:eastAsia="Times New Roman" w:hAnsi="Times New Roman" w:cs="Times New Roman"/>
-          <w:b/>
-        </w:rPr>
-        <w:t>3.1 Flow chart diagram</w:t>
-      </w:r>
-      <w:r>
-        <w:rPr>
-          <w:rFonts w:ascii="Times New Roman" w:eastAsia="Times New Roman" w:hAnsi="Times New Roman" w:cs="Times New Roman"/>
-          <w:b/>
-        </w:rPr>
-        <w:t>…</w:t>
-      </w:r>
-      <w:r>
-        <w:rPr>
-          <w:rFonts w:ascii="Times New Roman" w:eastAsia="Times New Roman" w:hAnsi="Times New Roman" w:cs="Times New Roman"/>
-          <w:b/>
-        </w:rPr>
-        <w:t>….…………………………………………………………………… 6</w:t>
-      </w:r>
-    </w:p>
-    <w:p>
-      <w:pPr>
+        <w:t>………………………………</w:t>
+      </w:r>
+      <w:proofErr w:type="gramStart"/>
+      <w:r>
         <w:rPr>
           <w:rFonts w:ascii="Times New Roman" w:eastAsia="Times New Roman" w:hAnsi="Times New Roman" w:cs="Times New Roman"/>
           <w:b/>
           <w:sz w:val="36"/>
           <w:szCs w:val="36"/>
         </w:rPr>
-      </w:pPr>
+        <w:t>........</w:t>
+      </w:r>
       <w:r>
         <w:rPr>
           <w:rFonts w:ascii="Times New Roman" w:eastAsia="Times New Roman" w:hAnsi="Times New Roman" w:cs="Times New Roman"/>
@@ -823,8 +846,9 @@
           <w:sz w:val="36"/>
           <w:szCs w:val="36"/>
         </w:rPr>
-        <w:t xml:space="preserve">4.     </w:t>
-      </w:r>
+        <w:t>................. .</w:t>
+      </w:r>
+      <w:proofErr w:type="gramEnd"/>
       <w:r>
         <w:rPr>
           <w:rFonts w:ascii="Times New Roman" w:eastAsia="Times New Roman" w:hAnsi="Times New Roman" w:cs="Times New Roman"/>
@@ -832,8 +856,16 @@
           <w:sz w:val="36"/>
           <w:szCs w:val="36"/>
         </w:rPr>
-        <w:t>Sprint Trello kanban board</w:t>
-      </w:r>
+        <w:t>6</w:t>
+      </w:r>
+    </w:p>
+    <w:p>
+      <w:pPr>
+        <w:rPr>
+          <w:rFonts w:ascii="Times New Roman" w:eastAsia="Times New Roman" w:hAnsi="Times New Roman" w:cs="Times New Roman"/>
+          <w:b/>
+        </w:rPr>
+      </w:pPr>
       <w:r>
         <w:rPr>
           <w:rFonts w:ascii="Times New Roman" w:eastAsia="Times New Roman" w:hAnsi="Times New Roman" w:cs="Times New Roman"/>
@@ -841,23 +873,92 @@
           <w:sz w:val="36"/>
           <w:szCs w:val="36"/>
         </w:rPr>
-        <w:t>……………………………  7</w:t>
-      </w:r>
-    </w:p>
-    <w:p>
-      <w:pPr>
+        <w:tab/>
+      </w:r>
+      <w:r>
         <w:rPr>
           <w:rFonts w:ascii="Times New Roman" w:eastAsia="Times New Roman" w:hAnsi="Times New Roman" w:cs="Times New Roman"/>
           <w:b/>
         </w:rPr>
-      </w:pPr>
-      <w:r>
+        <w:t>3.1 Flow chart diagram</w:t>
+      </w:r>
+      <w:r>
+        <w:rPr>
+          <w:rFonts w:ascii="Times New Roman" w:eastAsia="Times New Roman" w:hAnsi="Times New Roman" w:cs="Times New Roman"/>
+          <w:b/>
+        </w:rPr>
+        <w:t>…</w:t>
+      </w:r>
+      <w:r>
+        <w:rPr>
+          <w:rFonts w:ascii="Times New Roman" w:eastAsia="Times New Roman" w:hAnsi="Times New Roman" w:cs="Times New Roman"/>
+          <w:b/>
+        </w:rPr>
+        <w:t>….…………………………………………………………………… 6</w:t>
+      </w:r>
+    </w:p>
+    <w:p>
+      <w:pPr>
         <w:rPr>
           <w:rFonts w:ascii="Times New Roman" w:eastAsia="Times New Roman" w:hAnsi="Times New Roman" w:cs="Times New Roman"/>
           <w:b/>
           <w:sz w:val="36"/>
           <w:szCs w:val="36"/>
         </w:rPr>
+      </w:pPr>
+      <w:r>
+        <w:rPr>
+          <w:rFonts w:ascii="Times New Roman" w:eastAsia="Times New Roman" w:hAnsi="Times New Roman" w:cs="Times New Roman"/>
+          <w:b/>
+          <w:sz w:val="36"/>
+          <w:szCs w:val="36"/>
+        </w:rPr>
+        <w:t xml:space="preserve">4.     </w:t>
+      </w:r>
+      <w:r>
+        <w:rPr>
+          <w:rFonts w:ascii="Times New Roman" w:eastAsia="Times New Roman" w:hAnsi="Times New Roman" w:cs="Times New Roman"/>
+          <w:b/>
+          <w:sz w:val="36"/>
+          <w:szCs w:val="36"/>
+        </w:rPr>
+        <w:t>Sprint Trello kanban board</w:t>
+      </w:r>
+      <w:r>
+        <w:rPr>
+          <w:rFonts w:ascii="Times New Roman" w:eastAsia="Times New Roman" w:hAnsi="Times New Roman" w:cs="Times New Roman"/>
+          <w:b/>
+          <w:sz w:val="36"/>
+          <w:szCs w:val="36"/>
+        </w:rPr>
+        <w:t>…………………………</w:t>
+      </w:r>
+      <w:proofErr w:type="gramStart"/>
+      <w:r>
+        <w:rPr>
+          <w:rFonts w:ascii="Times New Roman" w:eastAsia="Times New Roman" w:hAnsi="Times New Roman" w:cs="Times New Roman"/>
+          <w:b/>
+          <w:sz w:val="36"/>
+          <w:szCs w:val="36"/>
+        </w:rPr>
+        <w:t>…  7</w:t>
+      </w:r>
+      <w:proofErr w:type="gramEnd"/>
+    </w:p>
+    <w:p>
+      <w:pPr>
+        <w:rPr>
+          <w:rFonts w:ascii="Times New Roman" w:eastAsia="Times New Roman" w:hAnsi="Times New Roman" w:cs="Times New Roman"/>
+          <w:b/>
+        </w:rPr>
+      </w:pPr>
+      <w:r>
+        <w:rPr>
+          <w:rFonts w:ascii="Times New Roman" w:eastAsia="Times New Roman" w:hAnsi="Times New Roman" w:cs="Times New Roman"/>
+          <w:b/>
+          <w:sz w:val="36"/>
+          <w:szCs w:val="36"/>
+        </w:rPr>
         <w:tab/>
       </w:r>
       <w:r>
@@ -954,6 +1055,7 @@
           <w:b/>
         </w:rPr>
       </w:pPr>
+      <w:proofErr w:type="gramStart"/>
       <w:r>
         <w:rPr>
           <w:rFonts w:ascii="Times New Roman" w:eastAsia="Times New Roman" w:hAnsi="Times New Roman" w:cs="Times New Roman"/>
@@ -970,8 +1072,9 @@
           <w:sz w:val="36"/>
           <w:szCs w:val="36"/>
         </w:rPr>
-        <w:t xml:space="preserve"> .    Sol</w:t>
-      </w:r>
+        <w:t xml:space="preserve"> .</w:t>
+      </w:r>
+      <w:proofErr w:type="gramEnd"/>
       <w:r>
         <w:rPr>
           <w:rFonts w:ascii="Times New Roman" w:eastAsia="Times New Roman" w:hAnsi="Times New Roman" w:cs="Times New Roman"/>
@@ -979,64 +1082,65 @@
           <w:sz w:val="36"/>
           <w:szCs w:val="36"/>
         </w:rPr>
-        <w:t>ution Overview………………………………………..9</w:t>
-      </w:r>
-    </w:p>
-    <w:p>
-      <w:pPr>
-        <w:ind w:firstLine="720"/>
-        <w:rPr>
-          <w:rFonts w:ascii="Times New Roman" w:eastAsia="Times New Roman" w:hAnsi="Times New Roman" w:cs="Times New Roman"/>
-          <w:b/>
-        </w:rPr>
-      </w:pPr>
-      <w:r>
-        <w:rPr>
-          <w:rFonts w:ascii="Times New Roman" w:eastAsia="Times New Roman" w:hAnsi="Times New Roman" w:cs="Times New Roman"/>
-          <w:b/>
-        </w:rPr>
-        <w:t>5</w:t>
-      </w:r>
-      <w:r>
-        <w:rPr>
-          <w:rFonts w:ascii="Times New Roman" w:eastAsia="Times New Roman" w:hAnsi="Times New Roman" w:cs="Times New Roman"/>
-          <w:b/>
-        </w:rPr>
-        <w:t xml:space="preserve">.1   User Interfaces …………………………………………………………………………. </w:t>
-      </w:r>
-      <w:r>
-        <w:rPr>
-          <w:rFonts w:ascii="Times New Roman" w:eastAsia="Times New Roman" w:hAnsi="Times New Roman" w:cs="Times New Roman"/>
-          <w:b/>
-        </w:rPr>
-        <w:t>…</w:t>
-      </w:r>
-      <w:r>
-        <w:rPr>
-          <w:rFonts w:ascii="Times New Roman" w:eastAsia="Times New Roman" w:hAnsi="Times New Roman" w:cs="Times New Roman"/>
-          <w:b/>
-        </w:rPr>
-        <w:t xml:space="preserve"> 9</w:t>
-      </w:r>
-    </w:p>
-    <w:p>
-      <w:pPr>
+        <w:t xml:space="preserve">    Sol</w:t>
+      </w:r>
+      <w:r>
         <w:rPr>
           <w:rFonts w:ascii="Times New Roman" w:eastAsia="Times New Roman" w:hAnsi="Times New Roman" w:cs="Times New Roman"/>
           <w:b/>
           <w:sz w:val="36"/>
           <w:szCs w:val="36"/>
         </w:rPr>
-      </w:pPr>
-      <w:r>
+        <w:t>ution Overview………………………………………..9</w:t>
+      </w:r>
+    </w:p>
+    <w:p>
+      <w:pPr>
+        <w:ind w:firstLine="720"/>
+        <w:rPr>
+          <w:rFonts w:ascii="Times New Roman" w:eastAsia="Times New Roman" w:hAnsi="Times New Roman" w:cs="Times New Roman"/>
+          <w:b/>
+        </w:rPr>
+      </w:pPr>
+      <w:r>
+        <w:rPr>
+          <w:rFonts w:ascii="Times New Roman" w:eastAsia="Times New Roman" w:hAnsi="Times New Roman" w:cs="Times New Roman"/>
+          <w:b/>
+        </w:rPr>
+        <w:t>5</w:t>
+      </w:r>
+      <w:r>
+        <w:rPr>
+          <w:rFonts w:ascii="Times New Roman" w:eastAsia="Times New Roman" w:hAnsi="Times New Roman" w:cs="Times New Roman"/>
+          <w:b/>
+        </w:rPr>
+        <w:t xml:space="preserve">.1   User Interfaces …………………………………………………………………………. </w:t>
+      </w:r>
+      <w:r>
+        <w:rPr>
+          <w:rFonts w:ascii="Times New Roman" w:eastAsia="Times New Roman" w:hAnsi="Times New Roman" w:cs="Times New Roman"/>
+          <w:b/>
+        </w:rPr>
+        <w:t>…</w:t>
+      </w:r>
+      <w:r>
+        <w:rPr>
+          <w:rFonts w:ascii="Times New Roman" w:eastAsia="Times New Roman" w:hAnsi="Times New Roman" w:cs="Times New Roman"/>
+          <w:b/>
+        </w:rPr>
+        <w:t xml:space="preserve"> 9</w:t>
+      </w:r>
+    </w:p>
+    <w:p>
+      <w:pPr>
         <w:rPr>
           <w:rFonts w:ascii="Times New Roman" w:eastAsia="Times New Roman" w:hAnsi="Times New Roman" w:cs="Times New Roman"/>
           <w:b/>
           <w:sz w:val="36"/>
           <w:szCs w:val="36"/>
         </w:rPr>
-        <w:t>6</w:t>
-      </w:r>
+      </w:pPr>
+      <w:proofErr w:type="gramStart"/>
       <w:r>
         <w:rPr>
           <w:rFonts w:ascii="Times New Roman" w:eastAsia="Times New Roman" w:hAnsi="Times New Roman" w:cs="Times New Roman"/>
@@ -1044,7 +1148,7 @@
           <w:sz w:val="36"/>
           <w:szCs w:val="36"/>
         </w:rPr>
-        <w:t xml:space="preserve"> .    O</w:t>
+        <w:t>6</w:t>
       </w:r>
       <w:r>
         <w:rPr>
@@ -1053,18 +1157,18 @@
           <w:sz w:val="36"/>
           <w:szCs w:val="36"/>
         </w:rPr>
-        <w:t>pen Items……………………………………………....16</w:t>
-      </w:r>
-    </w:p>
-    <w:p>
-      <w:pPr>
+        <w:t xml:space="preserve"> .</w:t>
+      </w:r>
+      <w:proofErr w:type="gramEnd"/>
+      <w:r>
         <w:rPr>
           <w:rFonts w:ascii="Times New Roman" w:eastAsia="Times New Roman" w:hAnsi="Times New Roman" w:cs="Times New Roman"/>
           <w:b/>
           <w:sz w:val="36"/>
           <w:szCs w:val="36"/>
         </w:rPr>
-      </w:pPr>
+        <w:t xml:space="preserve">    O</w:t>
+      </w:r>
       <w:r>
         <w:rPr>
           <w:rFonts w:ascii="Times New Roman" w:eastAsia="Times New Roman" w:hAnsi="Times New Roman" w:cs="Times New Roman"/>
@@ -1072,16 +1176,46 @@
           <w:sz w:val="36"/>
           <w:szCs w:val="36"/>
         </w:rPr>
-        <w:t>7</w:t>
-      </w:r>
-      <w:r>
+        <w:t>pen Items……………………………………………....16</w:t>
+      </w:r>
+    </w:p>
+    <w:p>
+      <w:pPr>
         <w:rPr>
           <w:rFonts w:ascii="Times New Roman" w:eastAsia="Times New Roman" w:hAnsi="Times New Roman" w:cs="Times New Roman"/>
           <w:b/>
           <w:sz w:val="36"/>
           <w:szCs w:val="36"/>
         </w:rPr>
-        <w:t xml:space="preserve"> .    Gi</w:t>
+      </w:pPr>
+      <w:proofErr w:type="gramStart"/>
+      <w:r>
+        <w:rPr>
+          <w:rFonts w:ascii="Times New Roman" w:eastAsia="Times New Roman" w:hAnsi="Times New Roman" w:cs="Times New Roman"/>
+          <w:b/>
+          <w:sz w:val="36"/>
+          <w:szCs w:val="36"/>
+        </w:rPr>
+        <w:t>7</w:t>
+      </w:r>
+      <w:r>
+        <w:rPr>
+          <w:rFonts w:ascii="Times New Roman" w:eastAsia="Times New Roman" w:hAnsi="Times New Roman" w:cs="Times New Roman"/>
+          <w:b/>
+          <w:sz w:val="36"/>
+          <w:szCs w:val="36"/>
+        </w:rPr>
+        <w:t xml:space="preserve"> .</w:t>
+      </w:r>
+      <w:proofErr w:type="gramEnd"/>
+      <w:r>
+        <w:rPr>
+          <w:rFonts w:ascii="Times New Roman" w:eastAsia="Times New Roman" w:hAnsi="Times New Roman" w:cs="Times New Roman"/>
+          <w:b/>
+          <w:sz w:val="36"/>
+          <w:szCs w:val="36"/>
+        </w:rPr>
+        <w:t xml:space="preserve">    Gi</w:t>
       </w:r>
       <w:r>
         <w:rPr>
@@ -1313,6 +1447,7 @@
           <w:u w:val="single"/>
         </w:rPr>
       </w:pPr>
+      <w:proofErr w:type="gramStart"/>
       <w:r>
         <w:rPr>
           <w:b/>
@@ -1328,7 +1463,17 @@
           <w:szCs w:val="30"/>
           <w:u w:val="single"/>
         </w:rPr>
-        <w:t>How this Document is organized</w:t>
+        <w:t>How</w:t>
+      </w:r>
+      <w:proofErr w:type="gramEnd"/>
+      <w:r>
+        <w:rPr>
+          <w:b/>
+          <w:sz w:val="30"/>
+          <w:szCs w:val="30"/>
+          <w:u w:val="single"/>
+        </w:rPr>
+        <w:t xml:space="preserve"> this Document is organized</w:t>
       </w:r>
     </w:p>
     <w:p>
@@ -1450,7 +1595,14 @@
         <w:rPr>
           <w:b/>
         </w:rPr>
-        <w:t>application was developed in each sprint</w:t>
+        <w:t xml:space="preserve">application was developed in each </w:t>
+      </w:r>
+      <w:proofErr w:type="gramStart"/>
+      <w:r>
+        <w:rPr>
+          <w:b/>
+        </w:rPr>
+        <w:t>sprint</w:t>
       </w:r>
       <w:r>
         <w:rPr>
@@ -1458,6 +1610,7 @@
         </w:rPr>
         <w:t xml:space="preserve"> .</w:t>
       </w:r>
+      <w:proofErr w:type="gramEnd"/>
     </w:p>
     <w:p>
       <w:pPr>
@@ -1495,13 +1648,28 @@
           <w:rFonts w:ascii="PT Sans Narrow" w:eastAsia="PT Sans Narrow" w:hAnsi="PT Sans Narrow" w:cs="PT Sans Narrow"/>
           <w:b/>
         </w:rPr>
-        <w:t>Company Lockers Pvt. Ltd.</w:t>
-      </w:r>
-      <w:r>
-        <w:rPr>
-          <w:b/>
-        </w:rPr>
-        <w:t xml:space="preserve"> , </w:t>
+        <w:t>Company Lockers Pvt. Ltd</w:t>
+      </w:r>
+      <w:proofErr w:type="gramStart"/>
+      <w:r>
+        <w:rPr>
+          <w:rFonts w:ascii="PT Sans Narrow" w:eastAsia="PT Sans Narrow" w:hAnsi="PT Sans Narrow" w:cs="PT Sans Narrow"/>
+          <w:b/>
+        </w:rPr>
+        <w:t>.</w:t>
+      </w:r>
+      <w:r>
+        <w:rPr>
+          <w:b/>
+        </w:rPr>
+        <w:t xml:space="preserve"> ,</w:t>
+      </w:r>
+      <w:proofErr w:type="gramEnd"/>
+      <w:r>
+        <w:rPr>
+          <w:b/>
+        </w:rPr>
+        <w:t xml:space="preserve"> </w:t>
       </w:r>
     </w:p>
     <w:p>
@@ -1546,7 +1714,21 @@
         <w:rPr>
           <w:b/>
         </w:rPr>
-        <w:t xml:space="preserve">” provide information  about the software enhancement </w:t>
+        <w:t xml:space="preserve">” provide </w:t>
+      </w:r>
+      <w:proofErr w:type="gramStart"/>
+      <w:r>
+        <w:rPr>
+          <w:b/>
+        </w:rPr>
+        <w:t>information  about</w:t>
+      </w:r>
+      <w:proofErr w:type="gramEnd"/>
+      <w:r>
+        <w:rPr>
+          <w:b/>
+        </w:rPr>
+        <w:t xml:space="preserve"> the software enhancement </w:t>
       </w:r>
     </w:p>
     <w:p>
@@ -1566,7 +1748,20 @@
           <w:b/>
         </w:rPr>
         <w:tab/>
-        <w:t>still to be done.</w:t>
+      </w:r>
+      <w:proofErr w:type="gramStart"/>
+      <w:r>
+        <w:rPr>
+          <w:b/>
+        </w:rPr>
+        <w:t>still</w:t>
+      </w:r>
+      <w:proofErr w:type="gramEnd"/>
+      <w:r>
+        <w:rPr>
+          <w:b/>
+        </w:rPr>
+        <w:t xml:space="preserve"> to be done.</w:t>
       </w:r>
     </w:p>
     <w:p>
@@ -2074,13 +2269,23 @@
           <w:u w:val="single"/>
         </w:rPr>
       </w:pPr>
+      <w:proofErr w:type="gramStart"/>
       <w:r>
         <w:rPr>
           <w:b/>
           <w:sz w:val="40"/>
           <w:szCs w:val="40"/>
         </w:rPr>
-        <w:t xml:space="preserve">2 .   </w:t>
+        <w:t>2 .</w:t>
+      </w:r>
+      <w:proofErr w:type="gramEnd"/>
+      <w:r>
+        <w:rPr>
+          <w:b/>
+          <w:sz w:val="40"/>
+          <w:szCs w:val="40"/>
+        </w:rPr>
+        <w:t xml:space="preserve">   </w:t>
       </w:r>
       <w:r>
         <w:rPr>
@@ -2124,7 +2329,21 @@
         <w:rPr>
           <w:b/>
         </w:rPr>
-        <w:t xml:space="preserve">  and how its users can interact with the application. </w:t>
+        <w:t xml:space="preserve">  </w:t>
+      </w:r>
+      <w:proofErr w:type="gramStart"/>
+      <w:r>
+        <w:rPr>
+          <w:b/>
+        </w:rPr>
+        <w:t>and</w:t>
+      </w:r>
+      <w:proofErr w:type="gramEnd"/>
+      <w:r>
+        <w:rPr>
+          <w:b/>
+        </w:rPr>
+        <w:t xml:space="preserve"> how its users can interact with the application. </w:t>
       </w:r>
     </w:p>
     <w:p>
@@ -2155,7 +2374,25 @@
           <w:sz w:val="24"/>
           <w:szCs w:val="24"/>
         </w:rPr>
-        <w:t xml:space="preserve">offers an interactive solution for  the user to perform various file management system operations. </w:t>
+        <w:t xml:space="preserve">offers an interactive solution </w:t>
+      </w:r>
+      <w:proofErr w:type="gramStart"/>
+      <w:r>
+        <w:rPr>
+          <w:b/>
+          <w:sz w:val="24"/>
+          <w:szCs w:val="24"/>
+        </w:rPr>
+        <w:t>for  the</w:t>
+      </w:r>
+      <w:proofErr w:type="gramEnd"/>
+      <w:r>
+        <w:rPr>
+          <w:b/>
+          <w:sz w:val="24"/>
+          <w:szCs w:val="24"/>
+        </w:rPr>
+        <w:t xml:space="preserve"> user to perform various file management system operations. </w:t>
       </w:r>
     </w:p>
     <w:p>
@@ -2249,13 +2486,29 @@
           <w:sz w:val="24"/>
           <w:szCs w:val="24"/>
         </w:rPr>
-        <w:t xml:space="preserve">file management </w:t>
-      </w:r>
-      <w:r>
-        <w:rPr>
-          <w:b/>
-        </w:rPr>
-        <w:t xml:space="preserve"> system.</w:t>
+        <w:t xml:space="preserve">file </w:t>
+      </w:r>
+      <w:proofErr w:type="gramStart"/>
+      <w:r>
+        <w:rPr>
+          <w:b/>
+          <w:sz w:val="24"/>
+          <w:szCs w:val="24"/>
+        </w:rPr>
+        <w:t xml:space="preserve">management </w:t>
+      </w:r>
+      <w:r>
+        <w:rPr>
+          <w:b/>
+        </w:rPr>
+        <w:t xml:space="preserve"> system</w:t>
+      </w:r>
+      <w:proofErr w:type="gramEnd"/>
+      <w:r>
+        <w:rPr>
+          <w:b/>
+        </w:rPr>
+        <w:t>.</w:t>
       </w:r>
     </w:p>
     <w:p>
@@ -2376,8 +2629,6 @@
         <w:lastRenderedPageBreak/>
         <w:t>2.2    Scope</w:t>
       </w:r>
-      <w:bookmarkStart w:id="2" w:name="_GoBack"/>
-      <w:bookmarkEnd w:id="2"/>
     </w:p>
     <w:p>
       <w:pPr>
@@ -3141,6 +3392,7 @@
           <w:b/>
         </w:rPr>
       </w:pPr>
+      <w:proofErr w:type="gramStart"/>
       <w:r>
         <w:rPr>
           <w:rFonts w:ascii="Times New Roman" w:eastAsia="Times New Roman" w:hAnsi="Times New Roman" w:cs="Times New Roman"/>
@@ -3148,7 +3400,17 @@
           <w:sz w:val="36"/>
           <w:szCs w:val="36"/>
         </w:rPr>
-        <w:t xml:space="preserve">3 . </w:t>
+        <w:t>3 .</w:t>
+      </w:r>
+      <w:proofErr w:type="gramEnd"/>
+      <w:r>
+        <w:rPr>
+          <w:rFonts w:ascii="Times New Roman" w:eastAsia="Times New Roman" w:hAnsi="Times New Roman" w:cs="Times New Roman"/>
+          <w:b/>
+          <w:sz w:val="36"/>
+          <w:szCs w:val="36"/>
+        </w:rPr>
+        <w:t xml:space="preserve"> </w:t>
       </w:r>
       <w:r>
         <w:rPr>
@@ -8492,7 +8754,25 @@
           <w:sz w:val="24"/>
           <w:szCs w:val="24"/>
         </w:rPr>
-        <w:t xml:space="preserve"> trello board was managed as shown below. </w:t>
+        <w:t xml:space="preserve"> </w:t>
+      </w:r>
+      <w:proofErr w:type="spellStart"/>
+      <w:r>
+        <w:rPr>
+          <w:b/>
+          <w:sz w:val="24"/>
+          <w:szCs w:val="24"/>
+        </w:rPr>
+        <w:t>trello</w:t>
+      </w:r>
+      <w:proofErr w:type="spellEnd"/>
+      <w:r>
+        <w:rPr>
+          <w:b/>
+          <w:sz w:val="24"/>
+          <w:szCs w:val="24"/>
+        </w:rPr>
+        <w:t xml:space="preserve"> board was managed as shown below. </w:t>
       </w:r>
     </w:p>
     <w:p>
@@ -8576,6 +8856,77 @@
           <w:szCs w:val="24"/>
         </w:rPr>
         <w:t>Completed in Sprint 1</w:t>
+      </w:r>
+    </w:p>
+    <w:p>
+      <w:pPr>
+        <w:rPr>
+          <w:b/>
+          <w:sz w:val="24"/>
+          <w:szCs w:val="24"/>
+        </w:rPr>
+      </w:pPr>
+      <w:r>
+        <w:rPr>
+          <w:b/>
+          <w:sz w:val="24"/>
+          <w:szCs w:val="24"/>
+        </w:rPr>
+        <w:t xml:space="preserve">The </w:t>
+      </w:r>
+      <w:proofErr w:type="spellStart"/>
+      <w:r>
+        <w:rPr>
+          <w:b/>
+          <w:sz w:val="24"/>
+          <w:szCs w:val="24"/>
+        </w:rPr>
+        <w:t>timebox</w:t>
+      </w:r>
+      <w:proofErr w:type="spellEnd"/>
+      <w:r>
+        <w:rPr>
+          <w:b/>
+          <w:sz w:val="24"/>
+          <w:szCs w:val="24"/>
+        </w:rPr>
+        <w:t xml:space="preserve"> for each sprint </w:t>
+      </w:r>
+      <w:proofErr w:type="spellStart"/>
+      <w:r>
+        <w:rPr>
+          <w:b/>
+          <w:sz w:val="24"/>
+          <w:szCs w:val="24"/>
+        </w:rPr>
+        <w:t>i.e</w:t>
+      </w:r>
+      <w:proofErr w:type="spellEnd"/>
+      <w:r>
+        <w:rPr>
+          <w:b/>
+          <w:sz w:val="24"/>
+          <w:szCs w:val="24"/>
+        </w:rPr>
+        <w:t xml:space="preserve"> sprint 1 and sprint </w:t>
+      </w:r>
+      <w:proofErr w:type="gramStart"/>
+      <w:r>
+        <w:rPr>
+          <w:b/>
+          <w:sz w:val="24"/>
+          <w:szCs w:val="24"/>
+        </w:rPr>
+        <w:t>2  was</w:t>
+      </w:r>
+      <w:proofErr w:type="gramEnd"/>
+      <w:r>
+        <w:rPr>
+          <w:b/>
+          <w:sz w:val="24"/>
+          <w:szCs w:val="24"/>
+        </w:rPr>
+        <w:t xml:space="preserve"> 1 week .</w:t>
       </w:r>
     </w:p>
     <w:p>
@@ -8721,7 +9072,6 @@
           <w:szCs w:val="36"/>
           <w:u w:val="single"/>
         </w:rPr>
-        <w:lastRenderedPageBreak/>
         <w:t>Sprint 2</w:t>
       </w:r>
     </w:p>
@@ -8739,15 +9089,16 @@
           <w:sz w:val="24"/>
           <w:szCs w:val="24"/>
         </w:rPr>
-        <w:t>In sprint 2 new item</w:t>
-      </w:r>
+        <w:t xml:space="preserve">In sprint 2 new </w:t>
+      </w:r>
+      <w:proofErr w:type="gramStart"/>
       <w:r>
         <w:rPr>
           <w:b/>
           <w:sz w:val="24"/>
           <w:szCs w:val="24"/>
         </w:rPr>
-        <w:t xml:space="preserve">s </w:t>
+        <w:t>item</w:t>
       </w:r>
       <w:r>
         <w:rPr>
@@ -8755,7 +9106,24 @@
           <w:sz w:val="24"/>
           <w:szCs w:val="24"/>
         </w:rPr>
-        <w:t xml:space="preserve"> were added to the list which were the improvisation to the application.</w:t>
+        <w:t xml:space="preserve">s </w:t>
+      </w:r>
+      <w:r>
+        <w:rPr>
+          <w:b/>
+          <w:sz w:val="24"/>
+          <w:szCs w:val="24"/>
+        </w:rPr>
+        <w:t xml:space="preserve"> were</w:t>
+      </w:r>
+      <w:proofErr w:type="gramEnd"/>
+      <w:r>
+        <w:rPr>
+          <w:b/>
+          <w:sz w:val="24"/>
+          <w:szCs w:val="24"/>
+        </w:rPr>
+        <w:t xml:space="preserve"> added to the list which were the improvisation to the application.</w:t>
       </w:r>
     </w:p>
     <w:p>
@@ -8823,7 +9191,21 @@
         <w:rPr>
           <w:b/>
         </w:rPr>
-        <w:t>The complete  activity of  the sprint can be seen from the below link.</w:t>
+        <w:t xml:space="preserve">The </w:t>
+      </w:r>
+      <w:proofErr w:type="gramStart"/>
+      <w:r>
+        <w:rPr>
+          <w:b/>
+        </w:rPr>
+        <w:t>complete  activity</w:t>
+      </w:r>
+      <w:proofErr w:type="gramEnd"/>
+      <w:r>
+        <w:rPr>
+          <w:b/>
+        </w:rPr>
+        <w:t xml:space="preserve"> of  the sprint can be seen from the below link.</w:t>
       </w:r>
     </w:p>
     <w:p>
@@ -8935,7 +9317,6 @@
         <w:rPr>
           <w:b/>
         </w:rPr>
-        <w:lastRenderedPageBreak/>
         <w:t xml:space="preserve"> </w:t>
       </w:r>
       <w:r>
@@ -9347,52 +9728,103 @@
           <w:szCs w:val="26"/>
           <w:u w:val="single"/>
         </w:rPr>
-        <w:t>Step 1</w:t>
-      </w:r>
-      <w:r>
-        <w:rPr>
-          <w:rFonts w:ascii="Arial" w:eastAsia="Arial" w:hAnsi="Arial" w:cs="Arial"/>
-          <w:b/>
-        </w:rPr>
-        <w:t xml:space="preserve">  -  The application begins with the user entering his valid username.</w:t>
-      </w:r>
-    </w:p>
-    <w:p>
-      <w:pPr>
-        <w:rPr>
-          <w:rFonts w:ascii="Arial" w:eastAsia="Arial" w:hAnsi="Arial" w:cs="Arial"/>
-          <w:b/>
-        </w:rPr>
-      </w:pPr>
-      <w:r>
-        <w:rPr>
-          <w:rFonts w:ascii="Arial" w:eastAsia="Arial" w:hAnsi="Arial" w:cs="Arial"/>
-          <w:b/>
-        </w:rPr>
-        <w:t>In this case the username is  : Omkar(It can be entered in any case)</w:t>
-      </w:r>
-    </w:p>
-    <w:p>
-      <w:pPr>
-        <w:rPr>
-          <w:rFonts w:ascii="Arial" w:eastAsia="Arial" w:hAnsi="Arial" w:cs="Arial"/>
-          <w:b/>
-        </w:rPr>
-      </w:pPr>
-    </w:p>
-    <w:p>
-      <w:pPr>
-        <w:rPr>
-          <w:rFonts w:ascii="Arial" w:eastAsia="Arial" w:hAnsi="Arial" w:cs="Arial"/>
-          <w:b/>
-        </w:rPr>
-      </w:pPr>
-      <w:r>
-        <w:rPr>
-          <w:rFonts w:ascii="Arial" w:eastAsia="Arial" w:hAnsi="Arial" w:cs="Arial"/>
-          <w:b/>
-        </w:rPr>
-        <w:t xml:space="preserve">Once the user is validated the application display the below options for the user to interact : </w:t>
+        <w:t xml:space="preserve">Step </w:t>
+      </w:r>
+      <w:proofErr w:type="gramStart"/>
+      <w:r>
+        <w:rPr>
+          <w:rFonts w:ascii="Arial" w:eastAsia="Arial" w:hAnsi="Arial" w:cs="Arial"/>
+          <w:b/>
+          <w:sz w:val="26"/>
+          <w:szCs w:val="26"/>
+          <w:u w:val="single"/>
+        </w:rPr>
+        <w:t>1</w:t>
+      </w:r>
+      <w:r>
+        <w:rPr>
+          <w:rFonts w:ascii="Arial" w:eastAsia="Arial" w:hAnsi="Arial" w:cs="Arial"/>
+          <w:b/>
+        </w:rPr>
+        <w:t xml:space="preserve">  -</w:t>
+      </w:r>
+      <w:proofErr w:type="gramEnd"/>
+      <w:r>
+        <w:rPr>
+          <w:rFonts w:ascii="Arial" w:eastAsia="Arial" w:hAnsi="Arial" w:cs="Arial"/>
+          <w:b/>
+        </w:rPr>
+        <w:t xml:space="preserve">  The application begins with the user entering his valid username.</w:t>
+      </w:r>
+    </w:p>
+    <w:p>
+      <w:pPr>
+        <w:rPr>
+          <w:rFonts w:ascii="Arial" w:eastAsia="Arial" w:hAnsi="Arial" w:cs="Arial"/>
+          <w:b/>
+        </w:rPr>
+      </w:pPr>
+      <w:r>
+        <w:rPr>
+          <w:rFonts w:ascii="Arial" w:eastAsia="Arial" w:hAnsi="Arial" w:cs="Arial"/>
+          <w:b/>
+        </w:rPr>
+        <w:t xml:space="preserve">In this case the username </w:t>
+      </w:r>
+      <w:proofErr w:type="gramStart"/>
+      <w:r>
+        <w:rPr>
+          <w:rFonts w:ascii="Arial" w:eastAsia="Arial" w:hAnsi="Arial" w:cs="Arial"/>
+          <w:b/>
+        </w:rPr>
+        <w:t>is  :</w:t>
+      </w:r>
+      <w:proofErr w:type="gramEnd"/>
+      <w:r>
+        <w:rPr>
+          <w:rFonts w:ascii="Arial" w:eastAsia="Arial" w:hAnsi="Arial" w:cs="Arial"/>
+          <w:b/>
+        </w:rPr>
+        <w:t xml:space="preserve"> Omkar(It can be entered in any case)</w:t>
+      </w:r>
+    </w:p>
+    <w:p>
+      <w:pPr>
+        <w:rPr>
+          <w:rFonts w:ascii="Arial" w:eastAsia="Arial" w:hAnsi="Arial" w:cs="Arial"/>
+          <w:b/>
+        </w:rPr>
+      </w:pPr>
+    </w:p>
+    <w:p>
+      <w:pPr>
+        <w:rPr>
+          <w:rFonts w:ascii="Arial" w:eastAsia="Arial" w:hAnsi="Arial" w:cs="Arial"/>
+          <w:b/>
+        </w:rPr>
+      </w:pPr>
+      <w:r>
+        <w:rPr>
+          <w:rFonts w:ascii="Arial" w:eastAsia="Arial" w:hAnsi="Arial" w:cs="Arial"/>
+          <w:b/>
+        </w:rPr>
+        <w:t xml:space="preserve">Once the user is validated the application display the below options for the user to </w:t>
+      </w:r>
+      <w:proofErr w:type="gramStart"/>
+      <w:r>
+        <w:rPr>
+          <w:rFonts w:ascii="Arial" w:eastAsia="Arial" w:hAnsi="Arial" w:cs="Arial"/>
+          <w:b/>
+        </w:rPr>
+        <w:t>interact :</w:t>
+      </w:r>
+      <w:proofErr w:type="gramEnd"/>
+      <w:r>
+        <w:rPr>
+          <w:rFonts w:ascii="Arial" w:eastAsia="Arial" w:hAnsi="Arial" w:cs="Arial"/>
+          <w:b/>
+        </w:rPr>
+        <w:t xml:space="preserve"> </w:t>
       </w:r>
     </w:p>
     <w:p>
@@ -9609,7 +10041,23 @@
           <w:rFonts w:ascii="Arial" w:eastAsia="Arial" w:hAnsi="Arial" w:cs="Arial"/>
           <w:b/>
         </w:rPr>
-        <w:t xml:space="preserve">Option 1 - As the user chooses  option 1 the following page is displayed. </w:t>
+        <w:t xml:space="preserve">Option 1 - As the user </w:t>
+      </w:r>
+      <w:proofErr w:type="gramStart"/>
+      <w:r>
+        <w:rPr>
+          <w:rFonts w:ascii="Arial" w:eastAsia="Arial" w:hAnsi="Arial" w:cs="Arial"/>
+          <w:b/>
+        </w:rPr>
+        <w:t>chooses  option</w:t>
+      </w:r>
+      <w:proofErr w:type="gramEnd"/>
+      <w:r>
+        <w:rPr>
+          <w:rFonts w:ascii="Arial" w:eastAsia="Arial" w:hAnsi="Arial" w:cs="Arial"/>
+          <w:b/>
+        </w:rPr>
+        <w:t xml:space="preserve"> 1 the following page is displayed. </w:t>
       </w:r>
     </w:p>
     <w:p>
@@ -9707,7 +10155,23 @@
           <w:rFonts w:ascii="Arial" w:eastAsia="Arial" w:hAnsi="Arial" w:cs="Arial"/>
           <w:b/>
         </w:rPr>
-        <w:t xml:space="preserve">Option 2 - As the user chooses  option 2 the following submenu are displayed. </w:t>
+        <w:t xml:space="preserve">Option 2 - As the user </w:t>
+      </w:r>
+      <w:proofErr w:type="gramStart"/>
+      <w:r>
+        <w:rPr>
+          <w:rFonts w:ascii="Arial" w:eastAsia="Arial" w:hAnsi="Arial" w:cs="Arial"/>
+          <w:b/>
+        </w:rPr>
+        <w:t>chooses  option</w:t>
+      </w:r>
+      <w:proofErr w:type="gramEnd"/>
+      <w:r>
+        <w:rPr>
+          <w:rFonts w:ascii="Arial" w:eastAsia="Arial" w:hAnsi="Arial" w:cs="Arial"/>
+          <w:b/>
+        </w:rPr>
+        <w:t xml:space="preserve"> 2 the following submenu are displayed. </w:t>
       </w:r>
     </w:p>
     <w:p>
@@ -9800,7 +10264,6 @@
           <w:rFonts w:ascii="Arial" w:eastAsia="Arial" w:hAnsi="Arial" w:cs="Arial"/>
           <w:b/>
         </w:rPr>
-        <w:lastRenderedPageBreak/>
         <w:t>Add a new folder</w:t>
       </w:r>
     </w:p>
@@ -9824,7 +10287,55 @@
           <w:b/>
         </w:rPr>
         <w:tab/>
-        <w:t xml:space="preserve">A user can create a folder using this option . This application first checks if the folder name entered by the user  is valid or not e.g if the user tries to add any name of folder followed by .txt extension then it would not accept the folder. The folder should not contain any file extension in this case it is “.txt”. </w:t>
+        <w:t xml:space="preserve">A user can create a folder using this </w:t>
+      </w:r>
+      <w:proofErr w:type="gramStart"/>
+      <w:r>
+        <w:rPr>
+          <w:rFonts w:ascii="Arial" w:eastAsia="Arial" w:hAnsi="Arial" w:cs="Arial"/>
+          <w:b/>
+        </w:rPr>
+        <w:t>option .</w:t>
+      </w:r>
+      <w:proofErr w:type="gramEnd"/>
+      <w:r>
+        <w:rPr>
+          <w:rFonts w:ascii="Arial" w:eastAsia="Arial" w:hAnsi="Arial" w:cs="Arial"/>
+          <w:b/>
+        </w:rPr>
+        <w:t xml:space="preserve"> This application first checks if the folder name entered by the </w:t>
+      </w:r>
+      <w:proofErr w:type="gramStart"/>
+      <w:r>
+        <w:rPr>
+          <w:rFonts w:ascii="Arial" w:eastAsia="Arial" w:hAnsi="Arial" w:cs="Arial"/>
+          <w:b/>
+        </w:rPr>
+        <w:t>user  is</w:t>
+      </w:r>
+      <w:proofErr w:type="gramEnd"/>
+      <w:r>
+        <w:rPr>
+          <w:rFonts w:ascii="Arial" w:eastAsia="Arial" w:hAnsi="Arial" w:cs="Arial"/>
+          <w:b/>
+        </w:rPr>
+        <w:t xml:space="preserve"> valid or not </w:t>
+      </w:r>
+      <w:proofErr w:type="spellStart"/>
+      <w:r>
+        <w:rPr>
+          <w:rFonts w:ascii="Arial" w:eastAsia="Arial" w:hAnsi="Arial" w:cs="Arial"/>
+          <w:b/>
+        </w:rPr>
+        <w:t>e.g</w:t>
+      </w:r>
+      <w:proofErr w:type="spellEnd"/>
+      <w:r>
+        <w:rPr>
+          <w:rFonts w:ascii="Arial" w:eastAsia="Arial" w:hAnsi="Arial" w:cs="Arial"/>
+          <w:b/>
+        </w:rPr>
+        <w:t xml:space="preserve"> if the user tries to add any name of folder followed by .txt extension then it would not accept the folder. The folder should not contain any file extension in this case it is “.txt”. </w:t>
       </w:r>
     </w:p>
     <w:p>
@@ -9979,7 +10490,23 @@
           <w:rFonts w:ascii="Arial" w:eastAsia="Arial" w:hAnsi="Arial" w:cs="Arial"/>
           <w:b/>
         </w:rPr>
-        <w:t xml:space="preserve">A user can delete a file/folder using this option. The application checks if the folder the user is trying to delete already  exists into the directory, if yes  then it prompts whether the user is sure he wants to delete  the folder.  The folder is only deleted if appropriate confirmation is given. </w:t>
+        <w:t xml:space="preserve">A user can delete a file/folder using this option. The application checks if the folder the user is trying to delete </w:t>
+      </w:r>
+      <w:proofErr w:type="gramStart"/>
+      <w:r>
+        <w:rPr>
+          <w:rFonts w:ascii="Arial" w:eastAsia="Arial" w:hAnsi="Arial" w:cs="Arial"/>
+          <w:b/>
+        </w:rPr>
+        <w:t>already  exists</w:t>
+      </w:r>
+      <w:proofErr w:type="gramEnd"/>
+      <w:r>
+        <w:rPr>
+          <w:rFonts w:ascii="Arial" w:eastAsia="Arial" w:hAnsi="Arial" w:cs="Arial"/>
+          <w:b/>
+        </w:rPr>
+        <w:t xml:space="preserve"> into the directory, if yes  then it prompts whether the user is sure he wants to delete  the folder.  The folder is only deleted if appropriate confirmation is given. </w:t>
       </w:r>
     </w:p>
     <w:p>
@@ -10083,7 +10610,71 @@
           <w:b/>
         </w:rPr>
         <w:tab/>
-        <w:t xml:space="preserve">A user can create a .txt file using this option . This application first checks if the file name entered by the user  is valid or not e.g if the user tries to add any name of file without  .txt extension then it would not accept the folder. The file must contain an extension . In this case it is “.txt”. </w:t>
+        <w:t xml:space="preserve">A user can create a .txt file using this </w:t>
+      </w:r>
+      <w:proofErr w:type="gramStart"/>
+      <w:r>
+        <w:rPr>
+          <w:rFonts w:ascii="Arial" w:eastAsia="Arial" w:hAnsi="Arial" w:cs="Arial"/>
+          <w:b/>
+        </w:rPr>
+        <w:t>option .</w:t>
+      </w:r>
+      <w:proofErr w:type="gramEnd"/>
+      <w:r>
+        <w:rPr>
+          <w:rFonts w:ascii="Arial" w:eastAsia="Arial" w:hAnsi="Arial" w:cs="Arial"/>
+          <w:b/>
+        </w:rPr>
+        <w:t xml:space="preserve"> This application first checks if the file name entered by the </w:t>
+      </w:r>
+      <w:proofErr w:type="gramStart"/>
+      <w:r>
+        <w:rPr>
+          <w:rFonts w:ascii="Arial" w:eastAsia="Arial" w:hAnsi="Arial" w:cs="Arial"/>
+          <w:b/>
+        </w:rPr>
+        <w:t>user  is</w:t>
+      </w:r>
+      <w:proofErr w:type="gramEnd"/>
+      <w:r>
+        <w:rPr>
+          <w:rFonts w:ascii="Arial" w:eastAsia="Arial" w:hAnsi="Arial" w:cs="Arial"/>
+          <w:b/>
+        </w:rPr>
+        <w:t xml:space="preserve"> valid or not </w:t>
+      </w:r>
+      <w:proofErr w:type="spellStart"/>
+      <w:r>
+        <w:rPr>
+          <w:rFonts w:ascii="Arial" w:eastAsia="Arial" w:hAnsi="Arial" w:cs="Arial"/>
+          <w:b/>
+        </w:rPr>
+        <w:t>e.g</w:t>
+      </w:r>
+      <w:proofErr w:type="spellEnd"/>
+      <w:r>
+        <w:rPr>
+          <w:rFonts w:ascii="Arial" w:eastAsia="Arial" w:hAnsi="Arial" w:cs="Arial"/>
+          <w:b/>
+        </w:rPr>
+        <w:t xml:space="preserve"> if the user tries to add any name of file without  .txt extension then it would not accept the folder. The file must contain an </w:t>
+      </w:r>
+      <w:proofErr w:type="gramStart"/>
+      <w:r>
+        <w:rPr>
+          <w:rFonts w:ascii="Arial" w:eastAsia="Arial" w:hAnsi="Arial" w:cs="Arial"/>
+          <w:b/>
+        </w:rPr>
+        <w:t>extension .</w:t>
+      </w:r>
+      <w:proofErr w:type="gramEnd"/>
+      <w:r>
+        <w:rPr>
+          <w:rFonts w:ascii="Arial" w:eastAsia="Arial" w:hAnsi="Arial" w:cs="Arial"/>
+          <w:b/>
+        </w:rPr>
+        <w:t xml:space="preserve"> In this case it is “.txt”. </w:t>
       </w:r>
     </w:p>
     <w:p>
@@ -10334,7 +10925,32 @@
           <w:b/>
         </w:rPr>
         <w:tab/>
-        <w:t xml:space="preserve">A user can sort the file/folder according to their choice i.e  ascending or descending. </w:t>
+        <w:t xml:space="preserve">A user can sort the file/folder according to their choice </w:t>
+      </w:r>
+      <w:proofErr w:type="spellStart"/>
+      <w:proofErr w:type="gramStart"/>
+      <w:r>
+        <w:rPr>
+          <w:rFonts w:ascii="Arial" w:eastAsia="Arial" w:hAnsi="Arial" w:cs="Arial"/>
+          <w:b/>
+        </w:rPr>
+        <w:t>i.e</w:t>
+      </w:r>
+      <w:proofErr w:type="spellEnd"/>
+      <w:r>
+        <w:rPr>
+          <w:rFonts w:ascii="Arial" w:eastAsia="Arial" w:hAnsi="Arial" w:cs="Arial"/>
+          <w:b/>
+        </w:rPr>
+        <w:t xml:space="preserve">  ascending</w:t>
+      </w:r>
+      <w:proofErr w:type="gramEnd"/>
+      <w:r>
+        <w:rPr>
+          <w:rFonts w:ascii="Arial" w:eastAsia="Arial" w:hAnsi="Arial" w:cs="Arial"/>
+          <w:b/>
+        </w:rPr>
+        <w:t xml:space="preserve"> or descending. </w:t>
       </w:r>
     </w:p>
     <w:p>
@@ -10625,7 +11241,23 @@
           <w:rFonts w:ascii="Arial" w:eastAsia="Arial" w:hAnsi="Arial" w:cs="Arial"/>
           <w:b/>
         </w:rPr>
-        <w:t xml:space="preserve">Option 3 -  As the user chooses  option 3 the user exits from the application. </w:t>
+        <w:t xml:space="preserve">Option 3 </w:t>
+      </w:r>
+      <w:proofErr w:type="gramStart"/>
+      <w:r>
+        <w:rPr>
+          <w:rFonts w:ascii="Arial" w:eastAsia="Arial" w:hAnsi="Arial" w:cs="Arial"/>
+          <w:b/>
+        </w:rPr>
+        <w:t>-  As</w:t>
+      </w:r>
+      <w:proofErr w:type="gramEnd"/>
+      <w:r>
+        <w:rPr>
+          <w:rFonts w:ascii="Arial" w:eastAsia="Arial" w:hAnsi="Arial" w:cs="Arial"/>
+          <w:b/>
+        </w:rPr>
+        <w:t xml:space="preserve"> the user chooses  option 3 the user exits from the application. </w:t>
       </w:r>
     </w:p>
     <w:p>
@@ -10829,7 +11461,27 @@
           <w:sz w:val="20"/>
           <w:szCs w:val="20"/>
         </w:rPr>
-        <w:t xml:space="preserve">This section mentions the open issues for the project. These are the items out of scope for this document, and it will be revisited at a late date once additional information / requirements clarity has been provided. If, agreed and approved between </w:t>
+        <w:t xml:space="preserve">This section mentions the open issues for the project. These are the items out of scope for this document, and it will be revisited at </w:t>
+      </w:r>
+      <w:proofErr w:type="gramStart"/>
+      <w:r>
+        <w:rPr>
+          <w:rFonts w:ascii="Arial" w:eastAsia="Arial" w:hAnsi="Arial" w:cs="Arial"/>
+          <w:b/>
+          <w:sz w:val="20"/>
+          <w:szCs w:val="20"/>
+        </w:rPr>
+        <w:t>a late</w:t>
+      </w:r>
+      <w:proofErr w:type="gramEnd"/>
+      <w:r>
+        <w:rPr>
+          <w:rFonts w:ascii="Arial" w:eastAsia="Arial" w:hAnsi="Arial" w:cs="Arial"/>
+          <w:b/>
+          <w:sz w:val="20"/>
+          <w:szCs w:val="20"/>
+        </w:rPr>
+        <w:t xml:space="preserve"> date once additional information / requirements clarity has been provided. If, agreed and approved between </w:t>
       </w:r>
       <w:r>
         <w:rPr>
@@ -11729,8 +12381,17 @@
                 <w:rFonts w:ascii="Arial" w:eastAsia="Arial" w:hAnsi="Arial" w:cs="Arial"/>
                 <w:b/>
               </w:rPr>
-              <w:t>Adding or Deleting multiple files and folder at a time..</w:t>
+              <w:t>Adding or Deleting multiple files and folder at a time</w:t>
             </w:r>
+            <w:proofErr w:type="gramStart"/>
+            <w:r>
+              <w:rPr>
+                <w:rFonts w:ascii="Arial" w:eastAsia="Arial" w:hAnsi="Arial" w:cs="Arial"/>
+                <w:b/>
+              </w:rPr>
+              <w:t>..</w:t>
+            </w:r>
+            <w:proofErr w:type="gramEnd"/>
           </w:p>
         </w:tc>
         <w:tc>
@@ -12074,10 +12735,294 @@
         </w:rPr>
       </w:pPr>
     </w:p>
+    <w:p>
+      <w:pPr>
+        <w:rPr>
+          <w:rFonts w:ascii="Times New Roman" w:eastAsia="Times New Roman" w:hAnsi="Times New Roman" w:cs="Times New Roman"/>
+          <w:b/>
+          <w:sz w:val="40"/>
+          <w:szCs w:val="40"/>
+          <w:u w:val="single"/>
+        </w:rPr>
+      </w:pPr>
+    </w:p>
+    <w:p>
+      <w:pPr>
+        <w:rPr>
+          <w:rFonts w:ascii="Times New Roman" w:eastAsia="Times New Roman" w:hAnsi="Times New Roman" w:cs="Times New Roman"/>
+          <w:b/>
+          <w:sz w:val="40"/>
+          <w:szCs w:val="40"/>
+          <w:u w:val="single"/>
+        </w:rPr>
+      </w:pPr>
+    </w:p>
+    <w:p>
+      <w:pPr>
+        <w:rPr>
+          <w:rFonts w:ascii="Times New Roman" w:eastAsia="Times New Roman" w:hAnsi="Times New Roman" w:cs="Times New Roman"/>
+          <w:b/>
+          <w:sz w:val="40"/>
+          <w:szCs w:val="40"/>
+          <w:u w:val="single"/>
+        </w:rPr>
+      </w:pPr>
+    </w:p>
+    <w:p>
+      <w:pPr>
+        <w:rPr>
+          <w:rFonts w:ascii="Times New Roman" w:eastAsia="Times New Roman" w:hAnsi="Times New Roman" w:cs="Times New Roman"/>
+          <w:b/>
+          <w:sz w:val="40"/>
+          <w:szCs w:val="40"/>
+          <w:u w:val="single"/>
+        </w:rPr>
+      </w:pPr>
+    </w:p>
+    <w:p>
+      <w:pPr>
+        <w:rPr>
+          <w:rFonts w:ascii="Times New Roman" w:eastAsia="Times New Roman" w:hAnsi="Times New Roman" w:cs="Times New Roman"/>
+          <w:b/>
+          <w:sz w:val="40"/>
+          <w:szCs w:val="40"/>
+          <w:u w:val="single"/>
+        </w:rPr>
+      </w:pPr>
+    </w:p>
+    <w:p>
+      <w:pPr>
+        <w:rPr>
+          <w:rFonts w:ascii="Times New Roman" w:eastAsia="Times New Roman" w:hAnsi="Times New Roman" w:cs="Times New Roman"/>
+          <w:b/>
+          <w:sz w:val="40"/>
+          <w:szCs w:val="40"/>
+          <w:u w:val="single"/>
+        </w:rPr>
+      </w:pPr>
+    </w:p>
+    <w:p>
+      <w:pPr>
+        <w:rPr>
+          <w:rFonts w:ascii="Times New Roman" w:eastAsia="Times New Roman" w:hAnsi="Times New Roman" w:cs="Times New Roman"/>
+          <w:b/>
+          <w:sz w:val="40"/>
+          <w:szCs w:val="40"/>
+          <w:u w:val="single"/>
+        </w:rPr>
+      </w:pPr>
+    </w:p>
+    <w:p>
+      <w:pPr>
+        <w:rPr>
+          <w:rFonts w:ascii="Times New Roman" w:eastAsia="Times New Roman" w:hAnsi="Times New Roman" w:cs="Times New Roman"/>
+          <w:b/>
+          <w:sz w:val="40"/>
+          <w:szCs w:val="40"/>
+          <w:u w:val="single"/>
+        </w:rPr>
+      </w:pPr>
+    </w:p>
+    <w:p>
+      <w:pPr>
+        <w:ind w:left="6480" w:firstLine="720"/>
+        <w:rPr>
+          <w:rFonts w:ascii="Times New Roman" w:eastAsia="Times New Roman" w:hAnsi="Times New Roman" w:cs="Times New Roman"/>
+          <w:b/>
+          <w:sz w:val="40"/>
+          <w:szCs w:val="40"/>
+          <w:u w:val="single"/>
+        </w:rPr>
+      </w:pPr>
+      <w:r>
+        <w:rPr>
+          <w:noProof/>
+          <w:lang w:val="en-US"/>
+        </w:rPr>
+        <w:lastRenderedPageBreak/>
+        <w:drawing>
+          <wp:inline distT="0" distB="0" distL="0" distR="0" wp14:anchorId="76A9D6EE" wp14:editId="6AA3F351">
+            <wp:extent cx="1381125" cy="1352550"/>
+            <wp:effectExtent l="0" t="0" r="9525" b="0"/>
+            <wp:docPr id="34" name="Picture 34"/>
+            <wp:cNvGraphicFramePr>
+              <a:graphicFrameLocks xmlns:a="http://schemas.openxmlformats.org/drawingml/2006/main" noChangeAspect="1"/>
+            </wp:cNvGraphicFramePr>
+            <a:graphic xmlns:a="http://schemas.openxmlformats.org/drawingml/2006/main">
+              <a:graphicData uri="http://schemas.openxmlformats.org/drawingml/2006/picture">
+                <pic:pic xmlns:pic="http://schemas.openxmlformats.org/drawingml/2006/picture">
+                  <pic:nvPicPr>
+                    <pic:cNvPr id="0" name=""/>
+                    <pic:cNvPicPr/>
+                  </pic:nvPicPr>
+                  <pic:blipFill>
+                    <a:blip r:embed="rId37"/>
+                    <a:stretch>
+                      <a:fillRect/>
+                    </a:stretch>
+                  </pic:blipFill>
+                  <pic:spPr>
+                    <a:xfrm>
+                      <a:off x="0" y="0"/>
+                      <a:ext cx="1381125" cy="1352550"/>
+                    </a:xfrm>
+                    <a:prstGeom prst="rect">
+                      <a:avLst/>
+                    </a:prstGeom>
+                  </pic:spPr>
+                </pic:pic>
+              </a:graphicData>
+            </a:graphic>
+          </wp:inline>
+        </w:drawing>
+      </w:r>
+    </w:p>
+    <w:p>
+      <w:pPr>
+        <w:pStyle w:val="ListParagraph"/>
+        <w:numPr>
+          <w:ilvl w:val="0"/>
+          <w:numId w:val="6"/>
+        </w:numPr>
+        <w:rPr>
+          <w:rFonts w:ascii="Times New Roman" w:eastAsia="Times New Roman" w:hAnsi="Times New Roman" w:cs="Times New Roman"/>
+          <w:b/>
+          <w:sz w:val="40"/>
+          <w:szCs w:val="40"/>
+          <w:u w:val="single"/>
+        </w:rPr>
+      </w:pPr>
+      <w:r>
+        <w:rPr>
+          <w:rFonts w:ascii="Times New Roman" w:eastAsia="Times New Roman" w:hAnsi="Times New Roman" w:cs="Times New Roman"/>
+          <w:b/>
+          <w:sz w:val="40"/>
+          <w:szCs w:val="40"/>
+          <w:u w:val="single"/>
+        </w:rPr>
+        <w:t>Conclusion</w:t>
+      </w:r>
+    </w:p>
+    <w:p>
+      <w:pPr>
+        <w:ind w:firstLine="720"/>
+        <w:rPr>
+          <w:rFonts w:ascii="Times New Roman" w:eastAsia="Times New Roman" w:hAnsi="Times New Roman" w:cs="Times New Roman"/>
+          <w:b/>
+          <w:sz w:val="28"/>
+          <w:szCs w:val="40"/>
+        </w:rPr>
+      </w:pPr>
+      <w:r>
+        <w:rPr>
+          <w:rFonts w:ascii="Times New Roman" w:eastAsia="Times New Roman" w:hAnsi="Times New Roman" w:cs="Times New Roman"/>
+          <w:b/>
+          <w:sz w:val="28"/>
+          <w:szCs w:val="40"/>
+        </w:rPr>
+        <w:t xml:space="preserve">The USP for this application are the easy and interactive interface which is user friendly and easy to understand and work </w:t>
+      </w:r>
+      <w:r>
+        <w:rPr>
+          <w:rFonts w:ascii="Times New Roman" w:eastAsia="Times New Roman" w:hAnsi="Times New Roman" w:cs="Times New Roman"/>
+          <w:b/>
+          <w:sz w:val="28"/>
+          <w:szCs w:val="40"/>
+        </w:rPr>
+        <w:t>with</w:t>
+      </w:r>
+      <w:r>
+        <w:rPr>
+          <w:rFonts w:ascii="Times New Roman" w:eastAsia="Times New Roman" w:hAnsi="Times New Roman" w:cs="Times New Roman"/>
+          <w:b/>
+          <w:sz w:val="28"/>
+          <w:szCs w:val="40"/>
+        </w:rPr>
+        <w:t xml:space="preserve">. </w:t>
+      </w:r>
+    </w:p>
+    <w:p>
+      <w:pPr>
+        <w:ind w:firstLine="720"/>
+        <w:rPr>
+          <w:rFonts w:ascii="Times New Roman" w:eastAsia="Times New Roman" w:hAnsi="Times New Roman" w:cs="Times New Roman"/>
+          <w:b/>
+          <w:sz w:val="28"/>
+          <w:szCs w:val="40"/>
+        </w:rPr>
+      </w:pPr>
+      <w:r>
+        <w:rPr>
+          <w:rFonts w:ascii="Times New Roman" w:eastAsia="Times New Roman" w:hAnsi="Times New Roman" w:cs="Times New Roman"/>
+          <w:b/>
+          <w:sz w:val="28"/>
+          <w:szCs w:val="40"/>
+        </w:rPr>
+        <w:t xml:space="preserve">By this application the user without </w:t>
+      </w:r>
+      <w:r>
+        <w:rPr>
+          <w:rFonts w:ascii="Times New Roman" w:eastAsia="Times New Roman" w:hAnsi="Times New Roman" w:cs="Times New Roman"/>
+          <w:b/>
+          <w:sz w:val="28"/>
+          <w:szCs w:val="40"/>
+        </w:rPr>
+        <w:t>going into</w:t>
+      </w:r>
+      <w:r>
+        <w:rPr>
+          <w:rFonts w:ascii="Times New Roman" w:eastAsia="Times New Roman" w:hAnsi="Times New Roman" w:cs="Times New Roman"/>
+          <w:b/>
+          <w:sz w:val="28"/>
+          <w:szCs w:val="40"/>
+        </w:rPr>
+        <w:t xml:space="preserve"> a folder </w:t>
+      </w:r>
+      <w:r>
+        <w:rPr>
+          <w:rFonts w:ascii="Times New Roman" w:eastAsia="Times New Roman" w:hAnsi="Times New Roman" w:cs="Times New Roman"/>
+          <w:b/>
+          <w:sz w:val="28"/>
+          <w:szCs w:val="40"/>
+        </w:rPr>
+        <w:t xml:space="preserve">to manage thing </w:t>
+      </w:r>
+      <w:r>
+        <w:rPr>
+          <w:rFonts w:ascii="Times New Roman" w:eastAsia="Times New Roman" w:hAnsi="Times New Roman" w:cs="Times New Roman"/>
+          <w:b/>
+          <w:sz w:val="28"/>
+          <w:szCs w:val="40"/>
+        </w:rPr>
+        <w:t>physically with some click would be able to manage files and folders.</w:t>
+      </w:r>
+    </w:p>
+    <w:p>
+      <w:pPr>
+        <w:ind w:firstLine="720"/>
+        <w:rPr>
+          <w:rFonts w:ascii="Times New Roman" w:eastAsia="Times New Roman" w:hAnsi="Times New Roman" w:cs="Times New Roman"/>
+          <w:b/>
+          <w:sz w:val="28"/>
+          <w:szCs w:val="40"/>
+        </w:rPr>
+      </w:pPr>
+      <w:r>
+        <w:rPr>
+          <w:rFonts w:ascii="Times New Roman" w:eastAsia="Times New Roman" w:hAnsi="Times New Roman" w:cs="Times New Roman"/>
+          <w:b/>
+          <w:sz w:val="28"/>
+          <w:szCs w:val="40"/>
+        </w:rPr>
+        <w:t>The time required here to complete the operations is very fast compared to the conventional way of managing file and folders.</w:t>
+      </w:r>
+      <w:bookmarkStart w:id="2" w:name="_GoBack"/>
+      <w:bookmarkEnd w:id="2"/>
+    </w:p>
     <w:sectPr>
-      <w:headerReference w:type="default" r:id="rId37"/>
-      <w:footerReference w:type="default" r:id="rId38"/>
-      <w:footerReference w:type="first" r:id="rId39"/>
+      <w:headerReference w:type="default" r:id="rId38"/>
+      <w:footerReference w:type="default" r:id="rId39"/>
+      <w:footerReference w:type="first" r:id="rId40"/>
       <w:pgSz w:w="12240" w:h="15840"/>
       <w:pgMar w:top="1080" w:right="1440" w:bottom="1080" w:left="1440" w:header="0" w:footer="720" w:gutter="0"/>
       <w:pgNumType w:start="0"/>
@@ -12161,7 +13106,7 @@
       <w:rPr>
         <w:noProof/>
       </w:rPr>
-      <w:t>5</w:t>
+      <w:t>18</w:t>
     </w:r>
     <w:r>
       <w:fldChar w:fldCharType="end"/>
@@ -12573,16 +13518,16 @@
     </w:lvl>
   </w:abstractNum>
   <w:abstractNum w:abstractNumId="2">
-    <w:nsid w:val="55630E0B"/>
+    <w:nsid w:val="4C5F0AD6"/>
     <w:multiLevelType w:val="hybridMultilevel"/>
-    <w:tmpl w:val="17BC03CA"/>
-    <w:lvl w:ilvl="0" w:tplc="00A63D04">
-      <w:start w:val="1"/>
+    <w:tmpl w:val="7080705C"/>
+    <w:lvl w:ilvl="0" w:tplc="0409000F">
+      <w:start w:val="8"/>
       <w:numFmt w:val="decimal"/>
       <w:lvlText w:val="%1."/>
       <w:lvlJc w:val="left"/>
       <w:pPr>
-        <w:ind w:left="1440" w:hanging="360"/>
+        <w:ind w:left="720" w:hanging="360"/>
       </w:pPr>
       <w:rPr>
         <w:rFonts w:hint="default"/>
@@ -12594,7 +13539,7 @@
       <w:lvlText w:val="%2."/>
       <w:lvlJc w:val="left"/>
       <w:pPr>
-        <w:ind w:left="2160" w:hanging="360"/>
+        <w:ind w:left="1440" w:hanging="360"/>
       </w:pPr>
     </w:lvl>
     <w:lvl w:ilvl="2" w:tplc="0409001B" w:tentative="1">
@@ -12603,7 +13548,7 @@
       <w:lvlText w:val="%3."/>
       <w:lvlJc w:val="right"/>
       <w:pPr>
-        <w:ind w:left="2880" w:hanging="180"/>
+        <w:ind w:left="2160" w:hanging="180"/>
       </w:pPr>
     </w:lvl>
     <w:lvl w:ilvl="3" w:tplc="0409000F" w:tentative="1">
@@ -12612,7 +13557,7 @@
       <w:lvlText w:val="%4."/>
       <w:lvlJc w:val="left"/>
       <w:pPr>
-        <w:ind w:left="3600" w:hanging="360"/>
+        <w:ind w:left="2880" w:hanging="360"/>
       </w:pPr>
     </w:lvl>
     <w:lvl w:ilvl="4" w:tplc="04090019" w:tentative="1">
@@ -12621,7 +13566,7 @@
       <w:lvlText w:val="%5."/>
       <w:lvlJc w:val="left"/>
       <w:pPr>
-        <w:ind w:left="4320" w:hanging="360"/>
+        <w:ind w:left="3600" w:hanging="360"/>
       </w:pPr>
     </w:lvl>
     <w:lvl w:ilvl="5" w:tplc="0409001B" w:tentative="1">
@@ -12630,7 +13575,7 @@
       <w:lvlText w:val="%6."/>
       <w:lvlJc w:val="right"/>
       <w:pPr>
-        <w:ind w:left="5040" w:hanging="180"/>
+        <w:ind w:left="4320" w:hanging="180"/>
       </w:pPr>
     </w:lvl>
     <w:lvl w:ilvl="6" w:tplc="0409000F" w:tentative="1">
@@ -12639,7 +13584,7 @@
       <w:lvlText w:val="%7."/>
       <w:lvlJc w:val="left"/>
       <w:pPr>
-        <w:ind w:left="5760" w:hanging="360"/>
+        <w:ind w:left="5040" w:hanging="360"/>
       </w:pPr>
     </w:lvl>
     <w:lvl w:ilvl="7" w:tplc="04090019" w:tentative="1">
@@ -12648,7 +13593,7 @@
       <w:lvlText w:val="%8."/>
       <w:lvlJc w:val="left"/>
       <w:pPr>
-        <w:ind w:left="6480" w:hanging="360"/>
+        <w:ind w:left="5760" w:hanging="360"/>
       </w:pPr>
     </w:lvl>
     <w:lvl w:ilvl="8" w:tplc="0409001B" w:tentative="1">
@@ -12657,21 +13602,21 @@
       <w:lvlText w:val="%9."/>
       <w:lvlJc w:val="right"/>
       <w:pPr>
-        <w:ind w:left="7200" w:hanging="180"/>
+        <w:ind w:left="6480" w:hanging="180"/>
       </w:pPr>
     </w:lvl>
   </w:abstractNum>
   <w:abstractNum w:abstractNumId="3">
-    <w:nsid w:val="79EF1008"/>
+    <w:nsid w:val="55630E0B"/>
     <w:multiLevelType w:val="hybridMultilevel"/>
-    <w:tmpl w:val="FE8E2BD8"/>
-    <w:lvl w:ilvl="0" w:tplc="79E23D96">
+    <w:tmpl w:val="17BC03CA"/>
+    <w:lvl w:ilvl="0" w:tplc="00A63D04">
       <w:start w:val="1"/>
       <w:numFmt w:val="decimal"/>
       <w:lvlText w:val="%1."/>
       <w:lvlJc w:val="left"/>
       <w:pPr>
-        <w:ind w:left="1080" w:hanging="720"/>
+        <w:ind w:left="1440" w:hanging="360"/>
       </w:pPr>
       <w:rPr>
         <w:rFonts w:hint="default"/>
@@ -12683,7 +13628,7 @@
       <w:lvlText w:val="%2."/>
       <w:lvlJc w:val="left"/>
       <w:pPr>
-        <w:ind w:left="1440" w:hanging="360"/>
+        <w:ind w:left="2160" w:hanging="360"/>
       </w:pPr>
     </w:lvl>
     <w:lvl w:ilvl="2" w:tplc="0409001B" w:tentative="1">
@@ -12692,7 +13637,7 @@
       <w:lvlText w:val="%3."/>
       <w:lvlJc w:val="right"/>
       <w:pPr>
-        <w:ind w:left="2160" w:hanging="180"/>
+        <w:ind w:left="2880" w:hanging="180"/>
       </w:pPr>
     </w:lvl>
     <w:lvl w:ilvl="3" w:tplc="0409000F" w:tentative="1">
@@ -12701,7 +13646,7 @@
       <w:lvlText w:val="%4."/>
       <w:lvlJc w:val="left"/>
       <w:pPr>
-        <w:ind w:left="2880" w:hanging="360"/>
+        <w:ind w:left="3600" w:hanging="360"/>
       </w:pPr>
     </w:lvl>
     <w:lvl w:ilvl="4" w:tplc="04090019" w:tentative="1">
@@ -12710,7 +13655,7 @@
       <w:lvlText w:val="%5."/>
       <w:lvlJc w:val="left"/>
       <w:pPr>
-        <w:ind w:left="3600" w:hanging="360"/>
+        <w:ind w:left="4320" w:hanging="360"/>
       </w:pPr>
     </w:lvl>
     <w:lvl w:ilvl="5" w:tplc="0409001B" w:tentative="1">
@@ -12719,7 +13664,7 @@
       <w:lvlText w:val="%6."/>
       <w:lvlJc w:val="right"/>
       <w:pPr>
-        <w:ind w:left="4320" w:hanging="180"/>
+        <w:ind w:left="5040" w:hanging="180"/>
       </w:pPr>
     </w:lvl>
     <w:lvl w:ilvl="6" w:tplc="0409000F" w:tentative="1">
@@ -12728,7 +13673,7 @@
       <w:lvlText w:val="%7."/>
       <w:lvlJc w:val="left"/>
       <w:pPr>
-        <w:ind w:left="5040" w:hanging="360"/>
+        <w:ind w:left="5760" w:hanging="360"/>
       </w:pPr>
     </w:lvl>
     <w:lvl w:ilvl="7" w:tplc="04090019" w:tentative="1">
@@ -12737,7 +13682,7 @@
       <w:lvlText w:val="%8."/>
       <w:lvlJc w:val="left"/>
       <w:pPr>
-        <w:ind w:left="5760" w:hanging="360"/>
+        <w:ind w:left="6480" w:hanging="360"/>
       </w:pPr>
     </w:lvl>
     <w:lvl w:ilvl="8" w:tplc="0409001B" w:tentative="1">
@@ -12746,11 +13691,100 @@
       <w:lvlText w:val="%9."/>
       <w:lvlJc w:val="right"/>
       <w:pPr>
-        <w:ind w:left="6480" w:hanging="180"/>
+        <w:ind w:left="7200" w:hanging="180"/>
       </w:pPr>
     </w:lvl>
   </w:abstractNum>
   <w:abstractNum w:abstractNumId="4">
+    <w:nsid w:val="79EF1008"/>
+    <w:multiLevelType w:val="hybridMultilevel"/>
+    <w:tmpl w:val="FE8E2BD8"/>
+    <w:lvl w:ilvl="0" w:tplc="79E23D96">
+      <w:start w:val="1"/>
+      <w:numFmt w:val="decimal"/>
+      <w:lvlText w:val="%1."/>
+      <w:lvlJc w:val="left"/>
+      <w:pPr>
+        <w:ind w:left="1080" w:hanging="720"/>
+      </w:pPr>
+      <w:rPr>
+        <w:rFonts w:hint="default"/>
+      </w:rPr>
+    </w:lvl>
+    <w:lvl w:ilvl="1" w:tplc="04090019" w:tentative="1">
+      <w:start w:val="1"/>
+      <w:numFmt w:val="lowerLetter"/>
+      <w:lvlText w:val="%2."/>
+      <w:lvlJc w:val="left"/>
+      <w:pPr>
+        <w:ind w:left="1440" w:hanging="360"/>
+      </w:pPr>
+    </w:lvl>
+    <w:lvl w:ilvl="2" w:tplc="0409001B" w:tentative="1">
+      <w:start w:val="1"/>
+      <w:numFmt w:val="lowerRoman"/>
+      <w:lvlText w:val="%3."/>
+      <w:lvlJc w:val="right"/>
+      <w:pPr>
+        <w:ind w:left="2160" w:hanging="180"/>
+      </w:pPr>
+    </w:lvl>
+    <w:lvl w:ilvl="3" w:tplc="0409000F" w:tentative="1">
+      <w:start w:val="1"/>
+      <w:numFmt w:val="decimal"/>
+      <w:lvlText w:val="%4."/>
+      <w:lvlJc w:val="left"/>
+      <w:pPr>
+        <w:ind w:left="2880" w:hanging="360"/>
+      </w:pPr>
+    </w:lvl>
+    <w:lvl w:ilvl="4" w:tplc="04090019" w:tentative="1">
+      <w:start w:val="1"/>
+      <w:numFmt w:val="lowerLetter"/>
+      <w:lvlText w:val="%5."/>
+      <w:lvlJc w:val="left"/>
+      <w:pPr>
+        <w:ind w:left="3600" w:hanging="360"/>
+      </w:pPr>
+    </w:lvl>
+    <w:lvl w:ilvl="5" w:tplc="0409001B" w:tentative="1">
+      <w:start w:val="1"/>
+      <w:numFmt w:val="lowerRoman"/>
+      <w:lvlText w:val="%6."/>
+      <w:lvlJc w:val="right"/>
+      <w:pPr>
+        <w:ind w:left="4320" w:hanging="180"/>
+      </w:pPr>
+    </w:lvl>
+    <w:lvl w:ilvl="6" w:tplc="0409000F" w:tentative="1">
+      <w:start w:val="1"/>
+      <w:numFmt w:val="decimal"/>
+      <w:lvlText w:val="%7."/>
+      <w:lvlJc w:val="left"/>
+      <w:pPr>
+        <w:ind w:left="5040" w:hanging="360"/>
+      </w:pPr>
+    </w:lvl>
+    <w:lvl w:ilvl="7" w:tplc="04090019" w:tentative="1">
+      <w:start w:val="1"/>
+      <w:numFmt w:val="lowerLetter"/>
+      <w:lvlText w:val="%8."/>
+      <w:lvlJc w:val="left"/>
+      <w:pPr>
+        <w:ind w:left="5760" w:hanging="360"/>
+      </w:pPr>
+    </w:lvl>
+    <w:lvl w:ilvl="8" w:tplc="0409001B" w:tentative="1">
+      <w:start w:val="1"/>
+      <w:numFmt w:val="lowerRoman"/>
+      <w:lvlText w:val="%9."/>
+      <w:lvlJc w:val="right"/>
+      <w:pPr>
+        <w:ind w:left="6480" w:hanging="180"/>
+      </w:pPr>
+    </w:lvl>
+  </w:abstractNum>
+  <w:abstractNum w:abstractNumId="5">
     <w:nsid w:val="7CED723F"/>
     <w:multiLevelType w:val="multilevel"/>
     <w:tmpl w:val="46AEEF48"/>
@@ -12864,7 +13898,7 @@
     </w:lvl>
   </w:abstractNum>
   <w:num w:numId="1">
-    <w:abstractNumId w:val="4"/>
+    <w:abstractNumId w:val="5"/>
   </w:num>
   <w:num w:numId="2">
     <w:abstractNumId w:val="1"/>
@@ -12873,9 +13907,12 @@
     <w:abstractNumId w:val="0"/>
   </w:num>
   <w:num w:numId="4">
+    <w:abstractNumId w:val="4"/>
+  </w:num>
+  <w:num w:numId="5">
     <w:abstractNumId w:val="3"/>
   </w:num>
-  <w:num w:numId="5">
+  <w:num w:numId="6">
     <w:abstractNumId w:val="2"/>
   </w:num>
 </w:numbering>
@@ -14178,7 +15215,7 @@
 </file>
 
 <file path=customXml/itemProps1.xml><?xml version="1.0" encoding="utf-8"?>
-<ds:datastoreItem xmlns:ds="http://schemas.openxmlformats.org/officeDocument/2006/customXml" ds:itemID="{DE40E32E-DEF5-4527-B962-4B8F506C59CE}">
+<ds:datastoreItem xmlns:ds="http://schemas.openxmlformats.org/officeDocument/2006/customXml" ds:itemID="{9220E95A-2B6F-4DF4-8DC2-570D028505D3}">
   <ds:schemaRefs>
     <ds:schemaRef ds:uri="http://schemas.openxmlformats.org/officeDocument/2006/bibliography"/>
   </ds:schemaRefs>

</xml_diff>